<commit_message>
Skyline: Add drafts for 5 more tutorials translated into Japanese and turn on Track Changes for some Chinese tutorials
</commit_message>
<xml_diff>
--- a/pwiz/pwiz_tools/Skyline/Documentation/Tutorials/Chinese/Skyline Existing and Quantitative Experiments_zh-CHS.docx
+++ b/pwiz/pwiz_tools/Skyline/Documentation/Tutorials/Chinese/Skyline Existing and Quantitative Experiments_zh-CHS.docx
@@ -10,6 +10,8 @@
           <w:szCs w:val="44"/>
         </w:rPr>
       </w:pPr>
+      <w:bookmarkStart w:id="0" w:name="_GoBack"/>
+      <w:bookmarkEnd w:id="0"/>
       <w:r>
         <w:rPr>
           <w:sz w:val="44"/>
@@ -14162,9 +14164,9 @@
         </w:rPr>
         <w:t>个行为正常的肽段，您会看到如下所示的图表，</w:t>
       </w:r>
-      <w:bookmarkStart w:id="0" w:name="OLE_LINK7"/>
-      <w:bookmarkStart w:id="1" w:name="OLE_LINK2"/>
-      <w:bookmarkStart w:id="2" w:name="OLE_LINK1"/>
+      <w:bookmarkStart w:id="1" w:name="OLE_LINK7"/>
+      <w:bookmarkStart w:id="2" w:name="OLE_LINK2"/>
+      <w:bookmarkStart w:id="3" w:name="OLE_LINK1"/>
       <w:r>
         <w:rPr>
           <w:color w:val="000000"/>
@@ -14181,9 +14183,9 @@
         </w:rPr>
         <w:t>K</w:t>
       </w:r>
-      <w:bookmarkEnd w:id="0"/>
       <w:bookmarkEnd w:id="1"/>
       <w:bookmarkEnd w:id="2"/>
+      <w:bookmarkEnd w:id="3"/>
       <w:r>
         <w:rPr>
           <w:lang w:val="zh-CN"/>
@@ -14202,16 +14204,16 @@
         </w:rPr>
         <w:t xml:space="preserve"> </w:t>
       </w:r>
-      <w:bookmarkStart w:id="3" w:name="OLE_LINK4"/>
-      <w:bookmarkStart w:id="4" w:name="OLE_LINK3"/>
+      <w:bookmarkStart w:id="4" w:name="OLE_LINK4"/>
+      <w:bookmarkStart w:id="5" w:name="OLE_LINK3"/>
       <w:r>
         <w:rPr>
           <w:lang w:val="zh-CN"/>
         </w:rPr>
         <w:t>564.7746++</w:t>
       </w:r>
-      <w:bookmarkEnd w:id="3"/>
       <w:bookmarkEnd w:id="4"/>
+      <w:bookmarkEnd w:id="5"/>
       <w:r>
         <w:rPr>
           <w:lang w:val="zh-CN"/>
@@ -14350,8 +14352,8 @@
         </w:rPr>
         <w:t xml:space="preserve"> (</w:t>
       </w:r>
-      <w:bookmarkStart w:id="5" w:name="OLE_LINK9"/>
-      <w:bookmarkStart w:id="6" w:name="OLE_LINK8"/>
+      <w:bookmarkStart w:id="6" w:name="OLE_LINK9"/>
+      <w:bookmarkStart w:id="7" w:name="OLE_LINK8"/>
       <w:r>
         <w:rPr>
           <w:color w:val="000000"/>
@@ -14368,8 +14370,8 @@
         </w:rPr>
         <w:t>R</w:t>
       </w:r>
-      <w:bookmarkEnd w:id="5"/>
       <w:bookmarkEnd w:id="6"/>
+      <w:bookmarkEnd w:id="7"/>
       <w:r>
         <w:rPr>
           <w:lang w:val="zh-CN"/>
@@ -14388,16 +14390,16 @@
         </w:rPr>
         <w:t xml:space="preserve"> </w:t>
       </w:r>
-      <w:bookmarkStart w:id="7" w:name="OLE_LINK6"/>
-      <w:bookmarkStart w:id="8" w:name="OLE_LINK5"/>
+      <w:bookmarkStart w:id="8" w:name="OLE_LINK6"/>
+      <w:bookmarkStart w:id="9" w:name="OLE_LINK5"/>
       <w:r>
         <w:rPr>
           <w:lang w:val="zh-CN"/>
         </w:rPr>
         <w:t>363.7059++</w:t>
       </w:r>
-      <w:bookmarkEnd w:id="7"/>
       <w:bookmarkEnd w:id="8"/>
+      <w:bookmarkEnd w:id="9"/>
       <w:r>
         <w:rPr>
           <w:lang w:val="zh-CN"/>
@@ -18321,8 +18323,8 @@
         </w:rPr>
         <w:t xml:space="preserve"> </w:t>
       </w:r>
-      <w:bookmarkStart w:id="9" w:name="OLE_LINK11"/>
-      <w:bookmarkStart w:id="10" w:name="OLE_LINK10"/>
+      <w:bookmarkStart w:id="10" w:name="OLE_LINK11"/>
+      <w:bookmarkStart w:id="11" w:name="OLE_LINK10"/>
       <w:r>
         <w:rPr>
           <w:color w:val="000000"/>
@@ -18339,8 +18341,8 @@
         </w:rPr>
         <w:t>K</w:t>
       </w:r>
-      <w:bookmarkEnd w:id="9"/>
       <w:bookmarkEnd w:id="10"/>
+      <w:bookmarkEnd w:id="11"/>
       <w:r>
         <w:rPr>
           <w:lang w:val="zh-CN"/>
@@ -18977,8 +18979,6 @@
           </wp:inline>
         </w:drawing>
       </w:r>
-      <w:bookmarkStart w:id="11" w:name="_GoBack"/>
-      <w:bookmarkEnd w:id="11"/>
     </w:p>
     <w:p>
       <w:r>
@@ -25020,7 +25020,7 @@
 </file>
 
 <file path=customXml/itemProps1.xml><?xml version="1.0" encoding="utf-8"?>
-<ds:datastoreItem xmlns:ds="http://schemas.openxmlformats.org/officeDocument/2006/customXml" ds:itemID="{435DFC54-8453-46F1-BA92-B43C24FC5BB8}">
+<ds:datastoreItem xmlns:ds="http://schemas.openxmlformats.org/officeDocument/2006/customXml" ds:itemID="{98D1B149-E8A3-471F-8337-4C25514672B2}">
   <ds:schemaRefs>
     <ds:schemaRef ds:uri="http://schemas.openxmlformats.org/officeDocument/2006/bibliography"/>
   </ds:schemaRefs>

</xml_diff>